<commit_message>
données mockées dans frontend
</commit_message>
<xml_diff>
--- a/initialisation-projet.docx
+++ b/initialisation-projet.docx
@@ -144,7 +144,13 @@
         <w:pStyle w:val="Sansinterligne"/>
       </w:pPr>
       <w:r>
-        <w:t>Y mettre un dossier ‘BACKEND’, ‘FRONTEND’, un ficher ‘README.md’ et un fichier ‘.gitignore’</w:t>
+        <w:t>Y mettre un dossier ‘BACKEND’, ‘FRONTEND’, un fich</w:t>
+      </w:r>
+      <w:r>
+        <w:t>i</w:t>
+      </w:r>
+      <w:r>
+        <w:t>er ‘README.md’ et un fichier ‘.gitignore’</w:t>
       </w:r>
     </w:p>
     <w:p>
@@ -208,9 +214,78 @@
           <w:sz w:val="32"/>
           <w:szCs w:val="32"/>
         </w:rPr>
-        <w:t>TERMINAL GIT BASH</w:t>
-      </w:r>
-      <w:r>
+        <w:t xml:space="preserve">TERMINAL GIT BASH </w:t>
+      </w:r>
+    </w:p>
+    <w:p>
+      <w:pPr>
+        <w:pStyle w:val="Sansinterligne"/>
+      </w:pPr>
+      <w:r>
+        <w:t>En ligne de commande, taper :</w:t>
+      </w:r>
+    </w:p>
+    <w:p>
+      <w:pPr>
+        <w:pStyle w:val="Sansinterligne"/>
+        <w:numPr>
+          <w:ilvl w:val="0"/>
+          <w:numId w:val="1"/>
+        </w:numPr>
+      </w:pPr>
+      <w:r>
+        <w:t>git init</w:t>
+      </w:r>
+    </w:p>
+    <w:p>
+      <w:pPr>
+        <w:pStyle w:val="Sansinterligne"/>
+        <w:numPr>
+          <w:ilvl w:val="0"/>
+          <w:numId w:val="1"/>
+        </w:numPr>
+      </w:pPr>
+      <w:r>
+        <w:t>git status</w:t>
+      </w:r>
+    </w:p>
+    <w:p>
+      <w:pPr>
+        <w:pStyle w:val="Sansinterligne"/>
+        <w:numPr>
+          <w:ilvl w:val="0"/>
+          <w:numId w:val="1"/>
+        </w:numPr>
+      </w:pPr>
+      <w:r>
+        <w:t>git add .</w:t>
+      </w:r>
+    </w:p>
+    <w:p>
+      <w:pPr>
+        <w:pStyle w:val="Sansinterligne"/>
+        <w:numPr>
+          <w:ilvl w:val="0"/>
+          <w:numId w:val="1"/>
+        </w:numPr>
+      </w:pPr>
+      <w:r>
+        <w:t>git commit -m « commentaire »</w:t>
+      </w:r>
+    </w:p>
+    <w:p>
+      <w:pPr>
+        <w:pStyle w:val="Sansinterligne"/>
+      </w:pPr>
+    </w:p>
+    <w:p>
+      <w:pPr>
+        <w:pStyle w:val="Sansinterligne"/>
+      </w:pPr>
+    </w:p>
+    <w:p>
+      <w:pPr>
+        <w:pStyle w:val="Sansinterligne"/>
         <w:rPr>
           <w:b/>
           <w:bCs/>
@@ -218,78 +293,8 @@
           <w:sz w:val="32"/>
           <w:szCs w:val="32"/>
         </w:rPr>
-        <w:t xml:space="preserve"> </w:t>
-      </w:r>
-    </w:p>
-    <w:p>
-      <w:pPr>
-        <w:pStyle w:val="Sansinterligne"/>
-      </w:pPr>
-      <w:r>
-        <w:t>En ligne de commande, taper :</w:t>
-      </w:r>
-    </w:p>
-    <w:p>
-      <w:pPr>
-        <w:pStyle w:val="Sansinterligne"/>
-        <w:numPr>
-          <w:ilvl w:val="0"/>
-          <w:numId w:val="1"/>
-        </w:numPr>
-      </w:pPr>
-      <w:r>
-        <w:t>git init</w:t>
-      </w:r>
-    </w:p>
-    <w:p>
-      <w:pPr>
-        <w:pStyle w:val="Sansinterligne"/>
-        <w:numPr>
-          <w:ilvl w:val="0"/>
-          <w:numId w:val="1"/>
-        </w:numPr>
-      </w:pPr>
-      <w:r>
-        <w:t>git status</w:t>
-      </w:r>
-    </w:p>
-    <w:p>
-      <w:pPr>
-        <w:pStyle w:val="Sansinterligne"/>
-        <w:numPr>
-          <w:ilvl w:val="0"/>
-          <w:numId w:val="1"/>
-        </w:numPr>
-      </w:pPr>
-      <w:r>
-        <w:t>git add .</w:t>
-      </w:r>
-    </w:p>
-    <w:p>
-      <w:pPr>
-        <w:pStyle w:val="Sansinterligne"/>
-        <w:numPr>
-          <w:ilvl w:val="0"/>
-          <w:numId w:val="1"/>
-        </w:numPr>
-      </w:pPr>
-      <w:r>
-        <w:t>git commit -m « commentaire »</w:t>
-      </w:r>
-    </w:p>
-    <w:p>
-      <w:pPr>
-        <w:pStyle w:val="Sansinterligne"/>
-      </w:pPr>
-    </w:p>
-    <w:p>
-      <w:pPr>
-        <w:pStyle w:val="Sansinterligne"/>
-      </w:pPr>
-    </w:p>
-    <w:p>
-      <w:pPr>
-        <w:pStyle w:val="Sansinterligne"/>
+      </w:pPr>
+      <w:r>
         <w:rPr>
           <w:b/>
           <w:bCs/>
@@ -297,26 +302,7 @@
           <w:sz w:val="32"/>
           <w:szCs w:val="32"/>
         </w:rPr>
-      </w:pPr>
-      <w:r>
-        <w:rPr>
-          <w:b/>
-          <w:bCs/>
-          <w:color w:val="00B050"/>
-          <w:sz w:val="32"/>
-          <w:szCs w:val="32"/>
-        </w:rPr>
-        <w:t>GITHUB</w:t>
-      </w:r>
-      <w:r>
-        <w:rPr>
-          <w:b/>
-          <w:bCs/>
-          <w:color w:val="00B050"/>
-          <w:sz w:val="32"/>
-          <w:szCs w:val="32"/>
-        </w:rPr>
-        <w:t xml:space="preserve"> </w:t>
+        <w:t xml:space="preserve">GITHUB </w:t>
       </w:r>
     </w:p>
     <w:p>
@@ -372,6 +358,27 @@
         <w:pStyle w:val="Sansinterligne"/>
       </w:pPr>
       <w:r>
+        <w:t>Ouvrir VSC et ouvrir le dossier</w:t>
+      </w:r>
+    </w:p>
+    <w:p>
+      <w:pPr>
+        <w:pStyle w:val="Sansinterligne"/>
+      </w:pPr>
+      <w:r>
+        <w:t>Supprimer le fichier index.html.txt dans le dossier ‘frontend’</w:t>
+      </w:r>
+    </w:p>
+    <w:p>
+      <w:pPr>
+        <w:pStyle w:val="Sansinterligne"/>
+      </w:pPr>
+    </w:p>
+    <w:p>
+      <w:pPr>
+        <w:pStyle w:val="Sansinterligne"/>
+      </w:pPr>
+      <w:r>
         <w:t>Installer React dans le frontend</w:t>
       </w:r>
     </w:p>
@@ -379,16 +386,62 @@
       <w:pPr>
         <w:pStyle w:val="Sansinterligne"/>
       </w:pPr>
-    </w:p>
-    <w:p>
-      <w:pPr>
-        <w:pStyle w:val="Sansinterligne"/>
-      </w:pPr>
-    </w:p>
-    <w:p>
-      <w:pPr>
-        <w:pStyle w:val="Sansinterligne"/>
-      </w:pPr>
+      <w:r>
+        <w:t>Commencer par vérifier si nodejs et npm sont installés à l’aide des commandes ‘node -v’ et ‘npm -v’ dans le terminal VSC</w:t>
+      </w:r>
+    </w:p>
+    <w:p>
+      <w:pPr>
+        <w:pStyle w:val="Sansinterligne"/>
+      </w:pPr>
+    </w:p>
+    <w:p>
+      <w:pPr>
+        <w:pStyle w:val="Sansinterligne"/>
+      </w:pPr>
+      <w:r>
+        <w:t>Naviguer jusqu’au dossier ‘frontend’, taper la commande ‘</w:t>
+      </w:r>
+      <w:r>
+        <w:t>npx create-react-app@latest .</w:t>
+      </w:r>
+      <w:r>
+        <w:t>’</w:t>
+      </w:r>
+    </w:p>
+    <w:p>
+      <w:pPr>
+        <w:pStyle w:val="Sansinterligne"/>
+      </w:pPr>
+    </w:p>
+    <w:p>
+      <w:pPr>
+        <w:pStyle w:val="Sansinterligne"/>
+      </w:pPr>
+      <w:r>
+        <w:t>Mettre éventuellement les dépendances à jours avec ‘npx npm-check-updates -u</w:t>
+      </w:r>
+    </w:p>
+    <w:p>
+      <w:pPr>
+        <w:pStyle w:val="Sansinterligne"/>
+      </w:pPr>
+      <w:r>
+        <w:t>npm install’</w:t>
+      </w:r>
+    </w:p>
+    <w:p>
+      <w:pPr>
+        <w:pStyle w:val="Sansinterligne"/>
+      </w:pPr>
+    </w:p>
+    <w:p>
+      <w:pPr>
+        <w:pStyle w:val="Sansinterligne"/>
+      </w:pPr>
+      <w:r>
+        <w:t>lancer l’application avec ‘npm start’</w:t>
+      </w:r>
     </w:p>
     <w:p>
       <w:pPr>
@@ -1049,6 +1102,7 @@
   <w:style w:type="character" w:default="1" w:styleId="Policepardfaut">
     <w:name w:val="Default Paragraph Font"/>
     <w:uiPriority w:val="1"/>
+    <w:semiHidden/>
     <w:unhideWhenUsed/>
   </w:style>
   <w:style w:type="table" w:default="1" w:styleId="TableauNormal">

</xml_diff>